<commit_message>
chaning blackboard to reddit
</commit_message>
<xml_diff>
--- a/Syllabus/Syllabus.docx
+++ b/Syllabus/Syllabus.docx
@@ -7933,7 +7933,63 @@
           <w:rtl w:val="0"/>
           <w:lang w:val="en-US"/>
         </w:rPr>
-        <w:t xml:space="preserve">Reading Responses will be worth 1 point per week. It must be a minimum of 150 words and no longer than 300 words. There are 12 weeks of reading, you may skip 2 and still get full points. If you do all 12, you will get a bonus of 2 extra points, so 14 total. You may respond to someone else or talk about a completely different reading. Feeling up to it, bring in a new paper/dev-email/video/reddit-post and respond to that. All responses will be done on Blackboard. </w:t>
+        <w:t xml:space="preserve">Reading Responses will be worth 1 point per week. It must be a minimum of 150 words and no longer than 300 words. There are 12 weeks of reading, you may skip 2 and still get full points. If you do all 12, you will get a bonus of 2 extra points, so 14 total. You may respond to someone else or talk about a completely different reading. Feeling up to it, bring in a new paper/dev-email/video/reddit-post and respond to that. All responses will be done on reddit, see: </w:t>
+      </w:r>
+      <w:r>
+        <w:rPr>
+          <w:rStyle w:val="Hyperlink.0"/>
+          <w:rFonts w:ascii="Calibri" w:cs="Calibri" w:hAnsi="Calibri" w:eastAsia="Calibri"/>
+          <w:sz w:val="22"/>
+          <w:szCs w:val="22"/>
+        </w:rPr>
+        <w:fldChar w:fldCharType="begin" w:fldLock="0"/>
+      </w:r>
+      <w:r>
+        <w:rPr>
+          <w:rStyle w:val="Hyperlink.0"/>
+          <w:rFonts w:ascii="Calibri" w:cs="Calibri" w:hAnsi="Calibri" w:eastAsia="Calibri"/>
+          <w:sz w:val="22"/>
+          <w:szCs w:val="22"/>
+        </w:rPr>
+        <w:instrText xml:space="preserve"> HYPERLINK "https://www.reddit.com/r/QCMath2903/"</w:instrText>
+      </w:r>
+      <w:r>
+        <w:rPr>
+          <w:rStyle w:val="Hyperlink.0"/>
+          <w:rFonts w:ascii="Calibri" w:cs="Calibri" w:hAnsi="Calibri" w:eastAsia="Calibri"/>
+          <w:sz w:val="22"/>
+          <w:szCs w:val="22"/>
+        </w:rPr>
+        <w:fldChar w:fldCharType="separate" w:fldLock="0"/>
+      </w:r>
+      <w:r>
+        <w:rPr>
+          <w:rStyle w:val="Hyperlink.0"/>
+          <w:rFonts w:ascii="Calibri" w:cs="Calibri" w:hAnsi="Calibri" w:eastAsia="Calibri"/>
+          <w:sz w:val="22"/>
+          <w:szCs w:val="22"/>
+          <w:rtl w:val="0"/>
+          <w:lang w:val="en-US"/>
+        </w:rPr>
+        <w:t>https://www.reddit.com/r/QCMath2903/</w:t>
+      </w:r>
+      <w:r>
+        <w:rPr>
+          <w:rFonts w:ascii="Calibri" w:cs="Calibri" w:hAnsi="Calibri" w:eastAsia="Calibri"/>
+          <w:sz w:val="22"/>
+          <w:szCs w:val="22"/>
+        </w:rPr>
+        <w:fldChar w:fldCharType="end" w:fldLock="0"/>
+      </w:r>
+      <w:r>
+        <w:rPr>
+          <w:rFonts w:ascii="Calibri" w:cs="Calibri" w:hAnsi="Calibri" w:eastAsia="Calibri"/>
+          <w:sz w:val="22"/>
+          <w:szCs w:val="22"/>
+          <w:rtl w:val="0"/>
+          <w:lang w:val="en-US"/>
+        </w:rPr>
+        <w:t xml:space="preserve"> after I add the class.</w:t>
       </w:r>
     </w:p>
     <w:p>

</xml_diff>

<commit_message>
deleting office hours, appointment only
</commit_message>
<xml_diff>
--- a/Syllabus/Syllabus.docx
+++ b/Syllabus/Syllabus.docx
@@ -259,7 +259,7 @@
           <w:rtl w:val="0"/>
           <w:lang w:val="en-US"/>
         </w:rPr>
-        <w:t xml:space="preserve">:  Kenneth Goodman, office hours will be after class on Tuesday from </w:t>
+        <w:t>:  Kenneth Goodman, office hours</w:t>
       </w:r>
       <w:r>
         <w:rPr>
@@ -269,7 +269,7 @@
           <w:rtl w:val="0"/>
           <w:lang w:val="en-US"/>
         </w:rPr>
-        <w:t>745</w:t>
+        <w:t xml:space="preserve"> is by appointment</w:t>
       </w:r>
       <w:r>
         <w:rPr>
@@ -278,7 +278,7 @@
           <w:szCs w:val="22"/>
           <w:rtl w:val="0"/>
         </w:rPr>
-        <w:t>pm</w:t>
+        <w:t>.</w:t>
       </w:r>
       <w:r>
         <w:rPr>
@@ -288,7 +288,7 @@
           <w:rtl w:val="0"/>
           <w:lang w:val="en-US"/>
         </w:rPr>
-        <w:t xml:space="preserve"> – </w:t>
+        <w:t xml:space="preserve"> </w:t>
       </w:r>
       <w:r>
         <w:rPr>
@@ -298,76 +298,7 @@
           <w:rtl w:val="0"/>
           <w:lang w:val="en-US"/>
         </w:rPr>
-        <w:t>830</w:t>
-      </w:r>
-      <w:r>
-        <w:rPr>
-          <w:rFonts w:ascii="Calibri" w:cs="Calibri" w:hAnsi="Calibri" w:eastAsia="Calibri"/>
-          <w:sz w:val="22"/>
-          <w:szCs w:val="22"/>
-          <w:rtl w:val="0"/>
-        </w:rPr>
-        <w:t>pm.</w:t>
-      </w:r>
-      <w:r>
-        <w:rPr>
-          <w:rFonts w:ascii="Calibri" w:cs="Calibri" w:hAnsi="Calibri" w:eastAsia="Calibri"/>
-          <w:sz w:val="22"/>
-          <w:szCs w:val="22"/>
-          <w:rtl w:val="0"/>
-          <w:lang w:val="en-US"/>
-        </w:rPr>
-        <w:t xml:space="preserve"> </w:t>
-      </w:r>
-      <w:r>
-        <w:rPr>
-          <w:rFonts w:ascii="Calibri" w:cs="Calibri" w:hAnsi="Calibri" w:eastAsia="Calibri"/>
-          <w:sz w:val="22"/>
-          <w:szCs w:val="22"/>
-          <w:rtl w:val="0"/>
-          <w:lang w:val="en-US"/>
-        </w:rPr>
-        <w:t>If that time does not work, please email me at least one week in advance to set up an appointment. Please don</w:t>
-      </w:r>
-      <w:r>
-        <w:rPr>
-          <w:rFonts w:ascii="Calibri" w:cs="Calibri" w:hAnsi="Calibri" w:eastAsia="Calibri"/>
-          <w:sz w:val="22"/>
-          <w:szCs w:val="22"/>
-          <w:rtl w:val="0"/>
-          <w:lang w:val="en-US"/>
-        </w:rPr>
-        <w:t>’</w:t>
-      </w:r>
-      <w:r>
-        <w:rPr>
-          <w:rFonts w:ascii="Calibri" w:cs="Calibri" w:hAnsi="Calibri" w:eastAsia="Calibri"/>
-          <w:sz w:val="22"/>
-          <w:szCs w:val="22"/>
-          <w:rtl w:val="0"/>
-          <w:lang w:val="en-US"/>
-        </w:rPr>
-        <w:t>t wait until the class before the test; I may not be able to accommodate you if I don</w:t>
-      </w:r>
-      <w:r>
-        <w:rPr>
-          <w:rFonts w:ascii="Calibri" w:cs="Calibri" w:hAnsi="Calibri" w:eastAsia="Calibri"/>
-          <w:sz w:val="22"/>
-          <w:szCs w:val="22"/>
-          <w:rtl w:val="0"/>
-          <w:lang w:val="en-US"/>
-        </w:rPr>
-        <w:t>’</w:t>
-      </w:r>
-      <w:r>
-        <w:rPr>
-          <w:rFonts w:ascii="Calibri" w:cs="Calibri" w:hAnsi="Calibri" w:eastAsia="Calibri"/>
-          <w:sz w:val="22"/>
-          <w:szCs w:val="22"/>
-          <w:rtl w:val="0"/>
-          <w:lang w:val="en-US"/>
-        </w:rPr>
-        <w:t xml:space="preserve">t have prior notice. Please email me with any questions you may have and I will respond as soon as I can. </w:t>
+        <w:t xml:space="preserve">Please email me with any questions you may have and I will respond as soon as I can. </w:t>
       </w:r>
     </w:p>
     <w:p>

</xml_diff>